<commit_message>
idk i think its buggy
</commit_message>
<xml_diff>
--- a/Reli/Oktober/Oktober.docx
+++ b/Reli/Oktober/Oktober.docx
@@ -238,52 +238,7 @@
           <w:bCs w:val="false"/>
           <w:lang w:val="de-DE" w:eastAsia="zh-CN" w:bidi="hi-IN"/>
         </w:rPr>
-        <w:t xml:space="preserve">Zygote – Blastomere – Blastozyste – Embryo – Fötus: </w:t>
-      </w:r>
-      <w:r>
-        <w:rPr>
-          <w:rFonts w:ascii="Arial" w:hAnsi="Arial"/>
-          <w:b w:val="false"/>
-          <w:bCs w:val="false"/>
-          <w:lang w:val="de-DE" w:eastAsia="zh-CN" w:bidi="hi-IN"/>
-        </w:rPr>
-        <w:t xml:space="preserve">befruchtete Eizelle, Einzeller </w:t>
-      </w:r>
-      <w:r>
-        <w:rPr>
-          <w:rFonts w:ascii="Arial" w:hAnsi="Arial"/>
-          <w:b w:val="false"/>
-          <w:bCs w:val="false"/>
-          <w:lang w:val="de-DE" w:eastAsia="zh-CN" w:bidi="hi-IN"/>
-        </w:rPr>
-        <w:t xml:space="preserve">| </w:t>
-      </w:r>
-      <w:r>
-        <w:rPr>
-          <w:rFonts w:ascii="Arial" w:hAnsi="Arial"/>
-          <w:b w:val="false"/>
-          <w:bCs w:val="false"/>
-          <w:lang w:val="de-DE" w:eastAsia="zh-CN" w:bidi="hi-IN"/>
-        </w:rPr>
-        <w:t xml:space="preserve">die Zellen der ersten Zellteilungen </w:t>
-      </w:r>
-      <w:r>
-        <w:rPr>
-          <w:rFonts w:ascii="Arial" w:hAnsi="Arial"/>
-          <w:b w:val="false"/>
-          <w:bCs w:val="false"/>
-          <w:lang w:val="de-DE" w:eastAsia="zh-CN" w:bidi="hi-IN"/>
-        </w:rPr>
-        <w:t xml:space="preserve">| </w:t>
-      </w:r>
-      <w:r>
-        <w:rPr>
-          <w:rFonts w:ascii="Arial" w:hAnsi="Arial"/>
-          <w:b w:val="false"/>
-          <w:bCs w:val="false"/>
-          <w:lang w:val="de-DE" w:eastAsia="zh-CN" w:bidi="hi-IN"/>
-        </w:rPr>
-        <w:t>eingenisteter Hohlkeim</w:t>
+        <w:t>Zygote – Blastomere – Blastozyste – Embryo – Fötus: befruchtete Eizelle, Einzeller | die Zellen der ersten Zellteilungen | eingenisteter Hohlkeim</w:t>
       </w:r>
     </w:p>
     <w:p>
@@ -309,16 +264,7 @@
           <w:bCs w:val="false"/>
           <w:lang w:val="de-DE" w:eastAsia="zh-CN" w:bidi="hi-IN"/>
         </w:rPr>
-        <w:t xml:space="preserve">DNS/DNA: </w:t>
-      </w:r>
-      <w:r>
-        <w:rPr>
-          <w:rFonts w:ascii="Arial" w:hAnsi="Arial"/>
-          <w:b w:val="false"/>
-          <w:bCs w:val="false"/>
-          <w:lang w:val="de-DE" w:eastAsia="zh-CN" w:bidi="hi-IN"/>
-        </w:rPr>
-        <w:t>Desoxyribonukleinsäure. Das Makromolekül in Doppelhelix-Form, das die gesamte Erbinformation speichert.</w:t>
+        <w:t>DNS/DNA: Desoxyribonukleinsäure. Das Makromolekül in Doppelhelix-Form, das die gesamte Erbinformation speichert.</w:t>
       </w:r>
     </w:p>
     <w:p>
@@ -344,34 +290,7 @@
           <w:bCs w:val="false"/>
           <w:lang w:val="de-DE" w:eastAsia="zh-CN" w:bidi="hi-IN"/>
         </w:rPr>
-        <w:t xml:space="preserve">Gen/Genom: </w:t>
-      </w:r>
-      <w:r>
-        <w:rPr>
-          <w:rFonts w:ascii="Arial" w:hAnsi="Arial"/>
-          <w:b w:val="false"/>
-          <w:bCs w:val="false"/>
-          <w:lang w:val="de-DE" w:eastAsia="zh-CN" w:bidi="hi-IN"/>
-        </w:rPr>
-        <w:t xml:space="preserve">Abschnitt der DNA mit Bauanleitung für Proteine </w:t>
-      </w:r>
-      <w:r>
-        <w:rPr>
-          <w:rFonts w:ascii="Arial" w:hAnsi="Arial"/>
-          <w:b w:val="false"/>
-          <w:bCs w:val="false"/>
-          <w:lang w:val="de-DE" w:eastAsia="zh-CN" w:bidi="hi-IN"/>
-        </w:rPr>
-        <w:t xml:space="preserve">| </w:t>
-      </w:r>
-      <w:r>
-        <w:rPr>
-          <w:rFonts w:ascii="Arial" w:hAnsi="Arial"/>
-          <w:b w:val="false"/>
-          <w:bCs w:val="false"/>
-          <w:lang w:val="de-DE" w:eastAsia="zh-CN" w:bidi="hi-IN"/>
-        </w:rPr>
-        <w:t>die Gesamtheit der gesamten DNA eines Organismus</w:t>
+        <w:t>Gen/Genom: Abschnitt der DNA mit Bauanleitung für Proteine | die Gesamtheit der gesamten DNA eines Organismus</w:t>
       </w:r>
     </w:p>
     <w:p>
@@ -397,56 +316,215 @@
           <w:bCs w:val="false"/>
           <w:lang w:val="de-DE" w:eastAsia="zh-CN" w:bidi="hi-IN"/>
         </w:rPr>
-        <w:t xml:space="preserve">In-vitro Fertilisation: </w:t>
-      </w:r>
-      <w:r>
-        <w:rPr>
-          <w:rFonts w:ascii="Arial" w:hAnsi="Arial"/>
-          <w:b w:val="false"/>
-          <w:bCs w:val="false"/>
-          <w:lang w:val="de-DE" w:eastAsia="zh-CN" w:bidi="hi-IN"/>
-        </w:rPr>
-        <w:t>Künstliche Befruchtung, bei der Ei- und Samenzellen außerhalb des Körpers ("im Glas") zusammengebracht werden.</w:t>
-      </w:r>
-    </w:p>
-    <w:p>
-      <w:pPr>
-        <w:pStyle w:val="Normal"/>
-        <w:bidi w:val="0"/>
-        <w:jc w:val="start"/>
-        <w:rPr>
-          <w:rFonts w:ascii="Arial" w:hAnsi="Arial"/>
-          <w:b w:val="false"/>
-          <w:bCs w:val="false"/>
-          <w:lang w:val="de-DE" w:eastAsia="zh-CN" w:bidi="hi-IN"/>
-        </w:rPr>
-      </w:pPr>
-      <w:r>
-        <w:rPr>
-          <w:rFonts w:ascii="Arial" w:hAnsi="Arial"/>
-          <w:b w:val="false"/>
-          <w:bCs w:val="false"/>
-          <w:lang w:val="de-DE" w:eastAsia="zh-CN" w:bidi="hi-IN"/>
-        </w:rPr>
-      </w:r>
-    </w:p>
-    <w:p>
-      <w:pPr>
-        <w:pStyle w:val="Normal"/>
-        <w:bidi w:val="0"/>
-        <w:jc w:val="start"/>
-        <w:rPr>
-          <w:rFonts w:ascii="Arial" w:hAnsi="Arial"/>
-          <w:b w:val="false"/>
-          <w:bCs w:val="false"/>
-          <w:lang w:val="de-DE" w:eastAsia="zh-CN" w:bidi="hi-IN"/>
-        </w:rPr>
-      </w:pPr>
-      <w:r>
-        <w:rPr>
-          <w:rFonts w:ascii="Arial" w:hAnsi="Arial"/>
-          <w:b w:val="false"/>
-          <w:bCs w:val="false"/>
+        <w:t>In-vitro Fertilisation: Künstliche Befruchtung, bei der Ei- und Samenzellen außerhalb des Körpers ("im Glas") zusammengebracht werden.</w:t>
+      </w:r>
+    </w:p>
+    <w:p>
+      <w:pPr>
+        <w:pStyle w:val="Normal"/>
+        <w:bidi w:val="0"/>
+        <w:jc w:val="start"/>
+        <w:rPr>
+          <w:rFonts w:ascii="Arial" w:hAnsi="Arial"/>
+          <w:b w:val="false"/>
+          <w:bCs w:val="false"/>
+          <w:lang w:val="de-DE" w:eastAsia="zh-CN" w:bidi="hi-IN"/>
+        </w:rPr>
+      </w:pPr>
+      <w:r>
+        <w:rPr>
+          <w:rFonts w:ascii="Arial" w:hAnsi="Arial"/>
+          <w:b w:val="false"/>
+          <w:bCs w:val="false"/>
+          <w:lang w:val="de-DE" w:eastAsia="zh-CN" w:bidi="hi-IN"/>
+        </w:rPr>
+      </w:r>
+    </w:p>
+    <w:p>
+      <w:pPr>
+        <w:pStyle w:val="Normal"/>
+        <w:bidi w:val="0"/>
+        <w:jc w:val="start"/>
+        <w:rPr>
+          <w:rFonts w:ascii="Arial" w:hAnsi="Arial"/>
+          <w:b w:val="false"/>
+          <w:bCs w:val="false"/>
+          <w:color w:val="81D41A"/>
+          <w:sz w:val="32"/>
+          <w:szCs w:val="32"/>
+          <w:lang w:val="de-DE" w:eastAsia="zh-CN" w:bidi="hi-IN"/>
+        </w:rPr>
+      </w:pPr>
+      <w:r>
+        <w:rPr>
+          <w:rFonts w:ascii="Arial" w:hAnsi="Arial"/>
+          <w:b w:val="false"/>
+          <w:bCs w:val="false"/>
+          <w:color w:val="81D41A"/>
+          <w:sz w:val="32"/>
+          <w:szCs w:val="32"/>
+          <w:lang w:val="de-DE" w:eastAsia="zh-CN" w:bidi="hi-IN"/>
+        </w:rPr>
+        <w:t>Was bewegt Menschen zu einem Schwangerschaftsabbruch?</w:t>
+      </w:r>
+    </w:p>
+    <w:p>
+      <w:pPr>
+        <w:pStyle w:val="Normal"/>
+        <w:numPr>
+          <w:ilvl w:val="0"/>
+          <w:numId w:val="3"/>
+        </w:numPr>
+        <w:bidi w:val="0"/>
+        <w:jc w:val="start"/>
+        <w:rPr>
+          <w:rFonts w:ascii="Arial" w:hAnsi="Arial"/>
+          <w:b w:val="false"/>
+          <w:bCs w:val="false"/>
+          <w:color w:val="auto"/>
+          <w:lang w:val="de-DE" w:eastAsia="zh-CN" w:bidi="hi-IN"/>
+        </w:rPr>
+      </w:pPr>
+      <w:r>
+        <w:rPr>
+          <w:rFonts w:ascii="Arial" w:hAnsi="Arial"/>
+          <w:b w:val="false"/>
+          <w:bCs w:val="false"/>
+          <w:color w:val="auto"/>
+          <w:lang w:val="de-DE" w:eastAsia="zh-CN" w:bidi="hi-IN"/>
+        </w:rPr>
+        <w:t>Alter</w:t>
+      </w:r>
+    </w:p>
+    <w:p>
+      <w:pPr>
+        <w:pStyle w:val="Normal"/>
+        <w:numPr>
+          <w:ilvl w:val="0"/>
+          <w:numId w:val="3"/>
+        </w:numPr>
+        <w:bidi w:val="0"/>
+        <w:jc w:val="start"/>
+        <w:rPr>
+          <w:rFonts w:ascii="Arial" w:hAnsi="Arial"/>
+          <w:b w:val="false"/>
+          <w:bCs w:val="false"/>
+          <w:color w:val="auto"/>
+          <w:lang w:val="de-DE" w:eastAsia="zh-CN" w:bidi="hi-IN"/>
+        </w:rPr>
+      </w:pPr>
+      <w:r>
+        <w:rPr>
+          <w:rFonts w:ascii="Arial" w:hAnsi="Arial"/>
+          <w:b w:val="false"/>
+          <w:bCs w:val="false"/>
+          <w:color w:val="auto"/>
+          <w:lang w:val="de-DE" w:eastAsia="zh-CN" w:bidi="hi-IN"/>
+        </w:rPr>
+        <w:t>Finanzen</w:t>
+      </w:r>
+    </w:p>
+    <w:p>
+      <w:pPr>
+        <w:pStyle w:val="Normal"/>
+        <w:numPr>
+          <w:ilvl w:val="0"/>
+          <w:numId w:val="3"/>
+        </w:numPr>
+        <w:bidi w:val="0"/>
+        <w:jc w:val="start"/>
+        <w:rPr>
+          <w:rFonts w:ascii="Arial" w:hAnsi="Arial"/>
+          <w:b w:val="false"/>
+          <w:bCs w:val="false"/>
+          <w:color w:val="auto"/>
+          <w:lang w:val="de-DE" w:eastAsia="zh-CN" w:bidi="hi-IN"/>
+        </w:rPr>
+      </w:pPr>
+      <w:r>
+        <w:rPr>
+          <w:rFonts w:ascii="Arial" w:hAnsi="Arial"/>
+          <w:b w:val="false"/>
+          <w:bCs w:val="false"/>
+          <w:color w:val="auto"/>
+          <w:lang w:val="de-DE" w:eastAsia="zh-CN" w:bidi="hi-IN"/>
+        </w:rPr>
+        <w:t>Krankheit/Behinderung</w:t>
+      </w:r>
+    </w:p>
+    <w:p>
+      <w:pPr>
+        <w:pStyle w:val="Normal"/>
+        <w:numPr>
+          <w:ilvl w:val="0"/>
+          <w:numId w:val="3"/>
+        </w:numPr>
+        <w:bidi w:val="0"/>
+        <w:jc w:val="start"/>
+        <w:rPr>
+          <w:rFonts w:ascii="Arial" w:hAnsi="Arial"/>
+          <w:b w:val="false"/>
+          <w:bCs w:val="false"/>
+          <w:color w:val="auto"/>
+          <w:lang w:val="de-DE" w:eastAsia="zh-CN" w:bidi="hi-IN"/>
+        </w:rPr>
+      </w:pPr>
+      <w:r>
+        <w:rPr>
+          <w:rFonts w:ascii="Arial" w:hAnsi="Arial"/>
+          <w:b w:val="false"/>
+          <w:bCs w:val="false"/>
+          <w:color w:val="auto"/>
+          <w:lang w:val="de-DE" w:eastAsia="zh-CN" w:bidi="hi-IN"/>
+        </w:rPr>
+        <w:t>Gewalt</w:t>
+      </w:r>
+    </w:p>
+    <w:p>
+      <w:pPr>
+        <w:pStyle w:val="Normal"/>
+        <w:bidi w:val="0"/>
+        <w:jc w:val="start"/>
+        <w:rPr>
+          <w:rFonts w:ascii="Arial" w:hAnsi="Arial"/>
+          <w:b w:val="false"/>
+          <w:bCs w:val="false"/>
+          <w:color w:val="auto"/>
+          <w:lang w:val="de-DE" w:eastAsia="zh-CN" w:bidi="hi-IN"/>
+        </w:rPr>
+      </w:pPr>
+      <w:r>
+        <w:rPr>
+          <w:rFonts w:ascii="Arial" w:hAnsi="Arial"/>
+          <w:b w:val="false"/>
+          <w:bCs w:val="false"/>
+          <w:color w:val="auto"/>
+          <w:lang w:val="de-DE" w:eastAsia="zh-CN" w:bidi="hi-IN"/>
+        </w:rPr>
+      </w:r>
+      <w:r>
+        <w:br w:type="page"/>
+      </w:r>
+    </w:p>
+    <w:p>
+      <w:pPr>
+        <w:pStyle w:val="Normal"/>
+        <w:bidi w:val="0"/>
+        <w:jc w:val="start"/>
+        <w:rPr>
+          <w:rFonts w:ascii="Arial" w:hAnsi="Arial"/>
+          <w:b w:val="false"/>
+          <w:bCs w:val="false"/>
+          <w:color w:val="auto"/>
+          <w:lang w:val="de-DE" w:eastAsia="zh-CN" w:bidi="hi-IN"/>
+        </w:rPr>
+      </w:pPr>
+      <w:r>
+        <w:rPr>
+          <w:rFonts w:ascii="Arial" w:hAnsi="Arial"/>
+          <w:b w:val="false"/>
+          <w:bCs w:val="false"/>
+          <w:color w:val="auto"/>
           <w:lang w:val="de-DE" w:eastAsia="zh-CN" w:bidi="hi-IN"/>
         </w:rPr>
       </w:r>
@@ -743,6 +821,143 @@
   <w:abstractNum w:abstractNumId="3">
     <w:lvl w:ilvl="0">
       <w:start w:val="1"/>
+      <w:numFmt w:val="bullet"/>
+      <w:lvlText w:val=""/>
+      <w:lvlJc w:val="start"/>
+      <w:pPr>
+        <w:tabs>
+          <w:tab w:val="num" w:pos="720"/>
+        </w:tabs>
+        <w:ind w:start="720" w:hanging="360"/>
+      </w:pPr>
+      <w:rPr>
+        <w:rFonts w:ascii="Symbol" w:hAnsi="Symbol" w:cs="Symbol" w:hint="default"/>
+      </w:rPr>
+    </w:lvl>
+    <w:lvl w:ilvl="1">
+      <w:start w:val="1"/>
+      <w:numFmt w:val="bullet"/>
+      <w:lvlText w:val=""/>
+      <w:lvlJc w:val="start"/>
+      <w:pPr>
+        <w:tabs>
+          <w:tab w:val="num" w:pos="1080"/>
+        </w:tabs>
+        <w:ind w:start="1080" w:hanging="360"/>
+      </w:pPr>
+      <w:rPr>
+        <w:rFonts w:ascii="Symbol" w:hAnsi="Symbol" w:cs="Symbol" w:hint="default"/>
+      </w:rPr>
+    </w:lvl>
+    <w:lvl w:ilvl="2">
+      <w:start w:val="1"/>
+      <w:numFmt w:val="bullet"/>
+      <w:lvlText w:val=""/>
+      <w:lvlJc w:val="start"/>
+      <w:pPr>
+        <w:tabs>
+          <w:tab w:val="num" w:pos="1440"/>
+        </w:tabs>
+        <w:ind w:start="1440" w:hanging="360"/>
+      </w:pPr>
+      <w:rPr>
+        <w:rFonts w:ascii="Symbol" w:hAnsi="Symbol" w:cs="Symbol" w:hint="default"/>
+      </w:rPr>
+    </w:lvl>
+    <w:lvl w:ilvl="3">
+      <w:start w:val="1"/>
+      <w:numFmt w:val="bullet"/>
+      <w:lvlText w:val=""/>
+      <w:lvlJc w:val="start"/>
+      <w:pPr>
+        <w:tabs>
+          <w:tab w:val="num" w:pos="1800"/>
+        </w:tabs>
+        <w:ind w:start="1800" w:hanging="360"/>
+      </w:pPr>
+      <w:rPr>
+        <w:rFonts w:ascii="Symbol" w:hAnsi="Symbol" w:cs="Symbol" w:hint="default"/>
+      </w:rPr>
+    </w:lvl>
+    <w:lvl w:ilvl="4">
+      <w:start w:val="1"/>
+      <w:numFmt w:val="bullet"/>
+      <w:lvlText w:val=""/>
+      <w:lvlJc w:val="start"/>
+      <w:pPr>
+        <w:tabs>
+          <w:tab w:val="num" w:pos="2160"/>
+        </w:tabs>
+        <w:ind w:start="2160" w:hanging="360"/>
+      </w:pPr>
+      <w:rPr>
+        <w:rFonts w:ascii="Symbol" w:hAnsi="Symbol" w:cs="Symbol" w:hint="default"/>
+      </w:rPr>
+    </w:lvl>
+    <w:lvl w:ilvl="5">
+      <w:start w:val="1"/>
+      <w:numFmt w:val="bullet"/>
+      <w:lvlText w:val=""/>
+      <w:lvlJc w:val="start"/>
+      <w:pPr>
+        <w:tabs>
+          <w:tab w:val="num" w:pos="2520"/>
+        </w:tabs>
+        <w:ind w:start="2520" w:hanging="360"/>
+      </w:pPr>
+      <w:rPr>
+        <w:rFonts w:ascii="Symbol" w:hAnsi="Symbol" w:cs="Symbol" w:hint="default"/>
+      </w:rPr>
+    </w:lvl>
+    <w:lvl w:ilvl="6">
+      <w:start w:val="1"/>
+      <w:numFmt w:val="bullet"/>
+      <w:lvlText w:val=""/>
+      <w:lvlJc w:val="start"/>
+      <w:pPr>
+        <w:tabs>
+          <w:tab w:val="num" w:pos="2880"/>
+        </w:tabs>
+        <w:ind w:start="2880" w:hanging="360"/>
+      </w:pPr>
+      <w:rPr>
+        <w:rFonts w:ascii="Symbol" w:hAnsi="Symbol" w:cs="Symbol" w:hint="default"/>
+      </w:rPr>
+    </w:lvl>
+    <w:lvl w:ilvl="7">
+      <w:start w:val="1"/>
+      <w:numFmt w:val="bullet"/>
+      <w:lvlText w:val=""/>
+      <w:lvlJc w:val="start"/>
+      <w:pPr>
+        <w:tabs>
+          <w:tab w:val="num" w:pos="3240"/>
+        </w:tabs>
+        <w:ind w:start="3240" w:hanging="360"/>
+      </w:pPr>
+      <w:rPr>
+        <w:rFonts w:ascii="Symbol" w:hAnsi="Symbol" w:cs="Symbol" w:hint="default"/>
+      </w:rPr>
+    </w:lvl>
+    <w:lvl w:ilvl="8">
+      <w:start w:val="1"/>
+      <w:numFmt w:val="bullet"/>
+      <w:lvlText w:val=""/>
+      <w:lvlJc w:val="start"/>
+      <w:pPr>
+        <w:tabs>
+          <w:tab w:val="num" w:pos="3600"/>
+        </w:tabs>
+        <w:ind w:start="3600" w:hanging="360"/>
+      </w:pPr>
+      <w:rPr>
+        <w:rFonts w:ascii="Symbol" w:hAnsi="Symbol" w:cs="Symbol" w:hint="default"/>
+      </w:rPr>
+    </w:lvl>
+  </w:abstractNum>
+  <w:abstractNum w:abstractNumId="4">
+    <w:lvl w:ilvl="0">
+      <w:start w:val="1"/>
       <w:numFmt w:val="none"/>
       <w:suff w:val="nothing"/>
       <w:lvlText w:val=""/>
@@ -867,6 +1082,9 @@
   </w:num>
   <w:num w:numId="3">
     <w:abstractNumId w:val="3"/>
+  </w:num>
+  <w:num w:numId="4">
+    <w:abstractNumId w:val="4"/>
   </w:num>
 </w:numbering>
 </file>
@@ -908,15 +1126,15 @@
       <w:lang w:val="en-US" w:eastAsia="zh-CN" w:bidi="hi-IN"/>
     </w:rPr>
   </w:style>
-  <w:style w:type="character" w:styleId="Bulletsuser">
-    <w:name w:val="Bullets (user)"/>
+  <w:style w:type="character" w:styleId="Bullets">
+    <w:name w:val="Bullets"/>
     <w:qFormat/>
     <w:rPr>
       <w:rFonts w:ascii="OpenSymbol" w:hAnsi="OpenSymbol" w:eastAsia="OpenSymbol" w:cs="OpenSymbol"/>
     </w:rPr>
   </w:style>
-  <w:style w:type="character" w:styleId="Bullets">
-    <w:name w:val="Bullets"/>
+  <w:style w:type="character" w:styleId="Bulletsuser">
+    <w:name w:val="Bullets (user)"/>
     <w:qFormat/>
     <w:rPr>
       <w:rFonts w:ascii="OpenSymbol" w:hAnsi="OpenSymbol" w:eastAsia="OpenSymbol" w:cs="OpenSymbol"/>

</xml_diff>